<commit_message>
TP1 Grupal, informe en PDF
</commit_message>
<xml_diff>
--- a/TP-1-2015-2C-Alumnos/Informe.docx
+++ b/TP-1-2015-2C-Alumnos/Informe.docx
@@ -299,8 +299,10 @@
           <w:b/>
           <w:sz w:val="56"/>
         </w:rPr>
-        <w:t>Número Escondido V. 2010</w:t>
-      </w:r>
+        <w:t>Búsqueda numérica</w:t>
+      </w:r>
+      <w:bookmarkStart w:id="0" w:name="_GoBack"/>
+      <w:bookmarkEnd w:id="0"/>
       <w:r>
         <w:rPr>
           <w:rFonts w:ascii="Arial" w:hAnsi="Arial" w:cs="Arial"/>
@@ -313,58 +315,59 @@
     <w:p>
       <w:pPr>
         <w:spacing w:before="120" w:after="120" w:line="240" w:lineRule="auto"/>
+        <w:rPr>
+          <w:rFonts w:ascii="Arial" w:hAnsi="Arial" w:cs="Arial"/>
+          <w:b/>
+          <w:sz w:val="20"/>
+        </w:rPr>
+      </w:pPr>
+    </w:p>
+    <w:p>
+      <w:pPr>
+        <w:spacing w:before="120" w:after="120" w:line="240" w:lineRule="auto"/>
+        <w:jc w:val="center"/>
+        <w:rPr>
+          <w:rFonts w:ascii="Arial" w:hAnsi="Arial" w:cs="Arial"/>
+          <w:b/>
+          <w:sz w:val="32"/>
+        </w:rPr>
+      </w:pPr>
+      <w:r>
+        <w:rPr>
+          <w:rFonts w:ascii="Arial" w:hAnsi="Arial" w:cs="Arial"/>
+          <w:b/>
+          <w:sz w:val="32"/>
+        </w:rPr>
+        <w:t>ENTREGA 04/09/2015</w:t>
+      </w:r>
+    </w:p>
+    <w:p>
+      <w:pPr>
+        <w:spacing w:before="120" w:after="120" w:line="240" w:lineRule="auto"/>
+        <w:jc w:val="center"/>
+        <w:rPr>
+          <w:rFonts w:ascii="Arial" w:hAnsi="Arial" w:cs="Arial"/>
+          <w:b/>
+          <w:sz w:val="40"/>
+        </w:rPr>
+      </w:pPr>
+      <w:r>
+        <w:rPr>
+          <w:rFonts w:ascii="Arial" w:hAnsi="Arial" w:cs="Arial"/>
+          <w:b/>
+          <w:sz w:val="40"/>
+        </w:rPr>
+        <w:t>GRUPO Nº 8</w:t>
+      </w:r>
+    </w:p>
+    <w:p>
+      <w:pPr>
+        <w:spacing w:before="120" w:after="120" w:line="240" w:lineRule="auto"/>
         <w:jc w:val="center"/>
         <w:rPr>
           <w:rFonts w:ascii="Arial" w:hAnsi="Arial" w:cs="Arial"/>
           <w:b/>
           <w:sz w:val="44"/>
-        </w:rPr>
-      </w:pPr>
-    </w:p>
-    <w:p>
-      <w:pPr>
-        <w:spacing w:before="120" w:after="120" w:line="240" w:lineRule="auto"/>
-        <w:jc w:val="center"/>
-        <w:rPr>
-          <w:rFonts w:ascii="Arial" w:hAnsi="Arial" w:cs="Arial"/>
-          <w:b/>
-          <w:sz w:val="44"/>
-        </w:rPr>
-      </w:pPr>
-      <w:r>
-        <w:rPr>
-          <w:rFonts w:ascii="Arial" w:hAnsi="Arial" w:cs="Arial"/>
-          <w:b/>
-          <w:sz w:val="44"/>
-        </w:rPr>
-        <w:t>GRUPO</w:t>
-      </w:r>
-      <w:r>
-        <w:rPr>
-          <w:rFonts w:ascii="Arial" w:hAnsi="Arial" w:cs="Arial"/>
-          <w:b/>
-          <w:sz w:val="44"/>
-        </w:rPr>
-        <w:t xml:space="preserve"> Nº 8</w:t>
-      </w:r>
-    </w:p>
-    <w:p>
-      <w:pPr>
-        <w:spacing w:before="120" w:after="120" w:line="240" w:lineRule="auto"/>
-        <w:jc w:val="center"/>
-        <w:rPr>
-          <w:rFonts w:ascii="Arial" w:hAnsi="Arial" w:cs="Arial"/>
-          <w:b/>
-          <w:sz w:val="44"/>
-        </w:rPr>
-      </w:pPr>
-    </w:p>
-    <w:p>
-      <w:pPr>
-        <w:spacing w:before="120" w:after="120" w:line="240" w:lineRule="auto"/>
-        <w:rPr>
-          <w:rFonts w:ascii="Arial" w:hAnsi="Arial" w:cs="Arial"/>
-          <w:sz w:val="20"/>
         </w:rPr>
       </w:pPr>
     </w:p>
@@ -492,20 +495,7 @@
           <w:sz w:val="28"/>
         </w:rPr>
         <w:tab/>
-      </w:r>
-      <w:r>
-        <w:rPr>
-          <w:rFonts w:ascii="Arial" w:hAnsi="Arial" w:cs="Arial"/>
-          <w:sz w:val="28"/>
-        </w:rPr>
-        <w:t>DNI.</w:t>
-      </w:r>
-      <w:r>
-        <w:rPr>
-          <w:rFonts w:ascii="Arial" w:hAnsi="Arial" w:cs="Arial"/>
-          <w:sz w:val="28"/>
-        </w:rPr>
-        <w:t xml:space="preserve"> </w:t>
+        <w:t xml:space="preserve">DNI. </w:t>
       </w:r>
       <w:r>
         <w:rPr>
@@ -589,15 +579,6 @@
     </w:p>
     <w:p>
       <w:pPr>
-        <w:spacing w:before="120" w:after="120" w:line="240" w:lineRule="auto"/>
-        <w:rPr>
-          <w:rFonts w:ascii="Arial" w:hAnsi="Arial" w:cs="Arial"/>
-          <w:sz w:val="20"/>
-        </w:rPr>
-      </w:pPr>
-    </w:p>
-    <w:p>
-      <w:pPr>
         <w:pStyle w:val="Ttulo1"/>
         <w:spacing w:before="0" w:line="240" w:lineRule="auto"/>
         <w:jc w:val="center"/>
@@ -606,8 +587,6 @@
           <w:sz w:val="40"/>
         </w:rPr>
       </w:pPr>
-      <w:bookmarkStart w:id="0" w:name="_GoBack"/>
-      <w:bookmarkEnd w:id="0"/>
       <w:r>
         <w:rPr>
           <w:rFonts w:ascii="Arial" w:hAnsi="Arial" w:cs="Arial"/>
@@ -9676,7 +9655,8 @@
       </w:r>
     </w:p>
     <w:sectPr>
-      <w:footerReference w:type="default" r:id="rId9"/>
+      <w:headerReference w:type="default" r:id="rId9"/>
+      <w:footerReference w:type="default" r:id="rId10"/>
       <w:pgSz w:w="12240" w:h="15840"/>
       <w:pgMar w:top="1134" w:right="1134" w:bottom="1134" w:left="1134" w:header="709" w:footer="709" w:gutter="0"/>
       <w:cols w:space="708"/>
@@ -9775,7 +9755,10 @@
             <w:t xml:space="preserve"> | </w:t>
           </w:r>
           <w:r>
-            <w:t>TP1 – GRUPAL - Número Escondido V. 2010</w:t>
+            <w:t xml:space="preserve">TP1 – GRUPAL - </w:t>
+          </w:r>
+          <w:r>
+            <w:t>Búsqueda numérica</w:t>
           </w:r>
         </w:p>
       </w:tc>
@@ -9849,6 +9832,20 @@
     </w:p>
   </w:footnote>
 </w:footnotes>
+</file>
+
+<file path=word/header1.xml><?xml version="1.0" encoding="utf-8"?>
+<w:hdr xmlns:wpc="http://schemas.microsoft.com/office/word/2010/wordprocessingCanvas" xmlns:mc="http://schemas.openxmlformats.org/markup-compatibility/2006" xmlns:o="urn:schemas-microsoft-com:office:office" xmlns:r="http://schemas.openxmlformats.org/officeDocument/2006/relationships" xmlns:m="http://schemas.openxmlformats.org/officeDocument/2006/math" xmlns:v="urn:schemas-microsoft-com:vml" xmlns:wp14="http://schemas.microsoft.com/office/word/2010/wordprocessingDrawing" xmlns:wp="http://schemas.openxmlformats.org/drawingml/2006/wordprocessingDrawing" xmlns:w10="urn:schemas-microsoft-com:office:word" xmlns:w="http://schemas.openxmlformats.org/wordprocessingml/2006/main" xmlns:w14="http://schemas.microsoft.com/office/word/2010/wordml" xmlns:wpg="http://schemas.microsoft.com/office/word/2010/wordprocessingGroup" xmlns:wpi="http://schemas.microsoft.com/office/word/2010/wordprocessingInk" xmlns:wne="http://schemas.microsoft.com/office/word/2006/wordml" xmlns:wps="http://schemas.microsoft.com/office/word/2010/wordprocessingShape" mc:Ignorable="w14 wp14">
+  <w:p>
+    <w:pPr>
+      <w:pStyle w:val="Encabezado"/>
+      <w:jc w:val="right"/>
+    </w:pPr>
+    <w:r>
+      <w:t>Entrega 04/09/2015</w:t>
+    </w:r>
+  </w:p>
+</w:hdr>
 </file>
 
 <file path=word/numbering.xml><?xml version="1.0" encoding="utf-8"?>
@@ -10880,6 +10877,7 @@
     <w:rsid w:val="00716171"/>
     <w:rsid w:val="0081550D"/>
     <w:rsid w:val="00941174"/>
+    <w:rsid w:val="00AC224C"/>
     <w:rsid w:val="00FC4466"/>
   </w:rsids>
   <m:mathPr>

</xml_diff>

<commit_message>
TP1 Grupal, agregamos 1 caso mas de fatiga
</commit_message>
<xml_diff>
--- a/TP-1-2015-2C-Alumnos/Informe.docx
+++ b/TP-1-2015-2C-Alumnos/Informe.docx
@@ -36,7 +36,7 @@
                     </pic:cNvPicPr>
                   </pic:nvPicPr>
                   <pic:blipFill>
-                    <a:blip r:embed="rId8" cstate="print">
+                    <a:blip r:embed="rId9" cstate="print">
                       <a:extLst>
                         <a:ext uri="{28A0092B-C50C-407E-A947-70E740481C1C}">
                           <a14:useLocalDpi xmlns:a14="http://schemas.microsoft.com/office/drawing/2010/main" val="0"/>
@@ -150,18 +150,20 @@
           <w:sz w:val="28"/>
           <w:u w:val="single"/>
         </w:rPr>
-        <w:t>Jefe de Cátedra:</w:t>
-      </w:r>
-      <w:r>
-        <w:rPr>
-          <w:rFonts w:ascii="Arial" w:hAnsi="Arial" w:cs="Arial"/>
+        <w:t>Jefe de Cátedra</w:t>
+      </w:r>
+      <w:r>
+        <w:rPr>
+          <w:rFonts w:ascii="Arial" w:hAnsi="Arial" w:cs="Arial"/>
+          <w:b/>
           <w:sz w:val="28"/>
         </w:rPr>
-        <w:t xml:space="preserve"> </w:t>
-      </w:r>
-      <w:r>
-        <w:rPr>
-          <w:rFonts w:ascii="Arial" w:hAnsi="Arial" w:cs="Arial"/>
+        <w:t xml:space="preserve">: </w:t>
+      </w:r>
+      <w:r>
+        <w:rPr>
+          <w:rFonts w:ascii="Arial" w:hAnsi="Arial" w:cs="Arial"/>
+          <w:b/>
           <w:sz w:val="28"/>
         </w:rPr>
         <w:t>Verónica Aubin</w:t>
@@ -173,6 +175,7 @@
         <w:jc w:val="center"/>
         <w:rPr>
           <w:rFonts w:ascii="Arial" w:hAnsi="Arial" w:cs="Arial"/>
+          <w:b/>
           <w:sz w:val="28"/>
         </w:rPr>
       </w:pPr>
@@ -183,18 +186,20 @@
           <w:sz w:val="28"/>
           <w:u w:val="single"/>
         </w:rPr>
-        <w:t>Jefe de TP:</w:t>
-      </w:r>
-      <w:r>
-        <w:rPr>
-          <w:rFonts w:ascii="Arial" w:hAnsi="Arial" w:cs="Arial"/>
+        <w:t>Jefe de TP</w:t>
+      </w:r>
+      <w:r>
+        <w:rPr>
+          <w:rFonts w:ascii="Arial" w:hAnsi="Arial" w:cs="Arial"/>
+          <w:b/>
           <w:sz w:val="28"/>
         </w:rPr>
-        <w:t xml:space="preserve"> </w:t>
-      </w:r>
-      <w:r>
-        <w:rPr>
-          <w:rFonts w:ascii="Arial" w:hAnsi="Arial" w:cs="Arial"/>
+        <w:t xml:space="preserve">: </w:t>
+      </w:r>
+      <w:r>
+        <w:rPr>
+          <w:rFonts w:ascii="Arial" w:hAnsi="Arial" w:cs="Arial"/>
+          <w:b/>
           <w:sz w:val="28"/>
         </w:rPr>
         <w:t>Leonardo Blautzik</w:t>
@@ -206,6 +211,7 @@
         <w:jc w:val="center"/>
         <w:rPr>
           <w:rFonts w:ascii="Arial" w:hAnsi="Arial" w:cs="Arial"/>
+          <w:b/>
           <w:sz w:val="28"/>
         </w:rPr>
       </w:pPr>
@@ -216,7 +222,7 @@
           <w:sz w:val="28"/>
           <w:u w:val="single"/>
         </w:rPr>
-        <w:t>Docentes:</w:t>
+        <w:t>Docentes</w:t>
       </w:r>
       <w:r>
         <w:rPr>
@@ -224,14 +230,17 @@
           <w:b/>
           <w:sz w:val="28"/>
         </w:rPr>
-        <w:t xml:space="preserve"> </w:t>
-      </w:r>
-      <w:r>
-        <w:rPr>
-          <w:rFonts w:ascii="Arial" w:hAnsi="Arial" w:cs="Arial"/>
+        <w:t>: Lucas Videl</w:t>
+      </w:r>
+      <w:bookmarkStart w:id="0" w:name="_GoBack"/>
+      <w:bookmarkEnd w:id="0"/>
+      <w:r>
+        <w:rPr>
+          <w:rFonts w:ascii="Arial" w:hAnsi="Arial" w:cs="Arial"/>
+          <w:b/>
           <w:sz w:val="28"/>
         </w:rPr>
-        <w:t>Lucas Videla, Lucas Ponce de León</w:t>
+        <w:t>a, Lucas Ponce de León</w:t>
       </w:r>
     </w:p>
     <w:p>
@@ -301,8 +310,6 @@
         </w:rPr>
         <w:t>Búsqueda numérica</w:t>
       </w:r>
-      <w:bookmarkStart w:id="0" w:name="_GoBack"/>
-      <w:bookmarkEnd w:id="0"/>
       <w:r>
         <w:rPr>
           <w:rFonts w:ascii="Arial" w:hAnsi="Arial" w:cs="Arial"/>
@@ -4193,7 +4200,7 @@
                 <w:rFonts w:ascii="Arial" w:hAnsi="Arial" w:cs="Arial"/>
                 <w:color w:val="FF0000"/>
               </w:rPr>
-              <w:t>QUEDA COLGADA LA APLICACIÓN Y NO GENERA LA SALIDA</w:t>
+              <w:t>QUEDA COLGADA LA APLICACIÓN Y GENERA LA SALIDA EN BLANCO</w:t>
             </w:r>
           </w:p>
         </w:tc>
@@ -4863,7 +4870,7 @@
                 <w:rFonts w:ascii="Arial" w:hAnsi="Arial" w:cs="Arial"/>
                 <w:color w:val="FF0000"/>
               </w:rPr>
-              <w:t>QUEDA COLGADA LA APLICACIÓN Y NO GENERA LA SALIDA</w:t>
+              <w:t>QUEDA COLGADA LA APLICACIÓN Y GENERA LA SALIDA EN BLANCO</w:t>
             </w:r>
           </w:p>
         </w:tc>
@@ -8911,23 +8918,7 @@
           <w:rFonts w:ascii="Arial" w:hAnsi="Arial" w:cs="Arial"/>
           <w:color w:val="FF0000"/>
         </w:rPr>
-        <w:t>(*)ERROR – SALIDA:</w:t>
-      </w:r>
-    </w:p>
-    <w:p>
-      <w:pPr>
-        <w:spacing w:after="0" w:line="240" w:lineRule="auto"/>
-        <w:rPr>
-          <w:rFonts w:ascii="Arial" w:hAnsi="Arial" w:cs="Arial"/>
-          <w:color w:val="FF0000"/>
-        </w:rPr>
-      </w:pPr>
-      <w:r>
-        <w:rPr>
-          <w:rFonts w:ascii="Arial" w:hAnsi="Arial" w:cs="Arial"/>
-          <w:color w:val="FF0000"/>
-        </w:rPr>
-        <w:t>SI 21</w:t>
+        <w:t>(*)SI 21</w:t>
       </w:r>
     </w:p>
     <w:p>
@@ -9526,7 +9517,14 @@
           <w:rFonts w:ascii="Arial" w:hAnsi="Arial" w:cs="Arial"/>
           <w:color w:val="FF0000"/>
         </w:rPr>
-        <w:t>(*)ERROR – SALIDA:</w:t>
+        <w:t>(*)</w:t>
+      </w:r>
+      <w:r>
+        <w:rPr>
+          <w:rFonts w:ascii="Arial" w:hAnsi="Arial" w:cs="Arial"/>
+          <w:color w:val="FF0000"/>
+        </w:rPr>
+        <w:t>SI 20</w:t>
       </w:r>
     </w:p>
     <w:p>
@@ -9542,40 +9540,651 @@
           <w:rFonts w:ascii="Arial" w:hAnsi="Arial" w:cs="Arial"/>
           <w:color w:val="FF0000"/>
         </w:rPr>
-        <w:t>SI 20</w:t>
-      </w:r>
-    </w:p>
+        <w:t>3 13 23 33 53 63 73 83 103 113 123 133 153 163 173 183 203 213 223 233</w:t>
+      </w:r>
+    </w:p>
+    <w:p>
+      <w:pPr>
+        <w:rPr>
+          <w:rFonts w:ascii="Arial" w:hAnsi="Arial" w:cs="Arial"/>
+          <w:color w:val="FF0000"/>
+        </w:rPr>
+      </w:pPr>
+    </w:p>
+    <w:p>
+      <w:pPr>
+        <w:pStyle w:val="Ttulo2"/>
+        <w:rPr>
+          <w:rFonts w:ascii="Arial" w:hAnsi="Arial" w:cs="Arial"/>
+        </w:rPr>
+      </w:pPr>
+      <w:r>
+        <w:rPr>
+          <w:rFonts w:ascii="Arial" w:hAnsi="Arial" w:cs="Arial"/>
+        </w:rPr>
+        <w:t>1</w:t>
+      </w:r>
+      <w:r>
+        <w:rPr>
+          <w:rFonts w:ascii="Arial" w:hAnsi="Arial" w:cs="Arial"/>
+        </w:rPr>
+        <w:t>2</w:t>
+      </w:r>
+      <w:r>
+        <w:rPr>
+          <w:rFonts w:ascii="Arial" w:hAnsi="Arial" w:cs="Arial"/>
+        </w:rPr>
+        <w:t xml:space="preserve"> - Fatiga con N </w:t>
+      </w:r>
+      <w:r>
+        <w:rPr>
+          <w:rFonts w:ascii="Arial" w:hAnsi="Arial" w:cs="Arial"/>
+        </w:rPr>
+        <w:t xml:space="preserve">y M </w:t>
+      </w:r>
+      <w:r>
+        <w:rPr>
+          <w:rFonts w:ascii="Arial" w:hAnsi="Arial" w:cs="Arial"/>
+        </w:rPr>
+        <w:t>de Longitud 250 sin éxito</w:t>
+      </w:r>
+      <w:r>
+        <w:rPr>
+          <w:rFonts w:ascii="Arial" w:hAnsi="Arial" w:cs="Arial"/>
+        </w:rPr>
+        <w:t xml:space="preserve"> </w:t>
+      </w:r>
+    </w:p>
+    <w:p>
+      <w:pPr>
+        <w:rPr>
+          <w:rFonts w:ascii="Arial" w:hAnsi="Arial" w:cs="Arial"/>
+        </w:rPr>
+      </w:pPr>
+      <w:r>
+        <w:rPr>
+          <w:rFonts w:ascii="Arial" w:hAnsi="Arial" w:cs="Arial"/>
+        </w:rPr>
+        <w:t xml:space="preserve">La cantidad de dígitos N </w:t>
+      </w:r>
+      <w:r>
+        <w:rPr>
+          <w:rFonts w:ascii="Arial" w:hAnsi="Arial" w:cs="Arial"/>
+        </w:rPr>
+        <w:t xml:space="preserve">y M </w:t>
+      </w:r>
+      <w:r>
+        <w:rPr>
+          <w:rFonts w:ascii="Arial" w:hAnsi="Arial" w:cs="Arial"/>
+        </w:rPr>
+        <w:t xml:space="preserve">es igual a 250, </w:t>
+      </w:r>
+      <w:r>
+        <w:rPr>
+          <w:rFonts w:ascii="Arial" w:hAnsi="Arial" w:cs="Arial"/>
+        </w:rPr>
+        <w:t>el máximo de dígitos permitido.</w:t>
+      </w:r>
+      <w:r>
+        <w:rPr>
+          <w:rFonts w:ascii="Arial" w:hAnsi="Arial" w:cs="Arial"/>
+        </w:rPr>
+        <w:t xml:space="preserve"> </w:t>
+      </w:r>
+    </w:p>
+    <w:tbl>
+      <w:tblPr>
+        <w:tblStyle w:val="Tablaconcuadrcula"/>
+        <w:tblW w:w="0" w:type="auto"/>
+        <w:tblLook w:val="04A0" w:firstRow="1" w:lastRow="0" w:firstColumn="1" w:lastColumn="0" w:noHBand="0" w:noVBand="1"/>
+      </w:tblPr>
+      <w:tblGrid>
+        <w:gridCol w:w="4799"/>
+        <w:gridCol w:w="4489"/>
+      </w:tblGrid>
+      <w:tr>
+        <w:tc>
+          <w:tcPr>
+            <w:tcW w:w="4799" w:type="dxa"/>
+            <w:shd w:val="clear" w:color="auto" w:fill="D9D9D9" w:themeFill="background1" w:themeFillShade="D9"/>
+          </w:tcPr>
+          <w:p>
+            <w:pPr>
+              <w:rPr>
+                <w:rFonts w:ascii="Arial" w:hAnsi="Arial" w:cs="Arial"/>
+              </w:rPr>
+            </w:pPr>
+            <w:r>
+              <w:rPr>
+                <w:rFonts w:ascii="Arial" w:hAnsi="Arial" w:cs="Arial"/>
+              </w:rPr>
+              <w:t>Entrada</w:t>
+            </w:r>
+          </w:p>
+        </w:tc>
+        <w:tc>
+          <w:tcPr>
+            <w:tcW w:w="4489" w:type="dxa"/>
+            <w:shd w:val="clear" w:color="auto" w:fill="D9D9D9" w:themeFill="background1" w:themeFillShade="D9"/>
+          </w:tcPr>
+          <w:p>
+            <w:pPr>
+              <w:rPr>
+                <w:rFonts w:ascii="Arial" w:hAnsi="Arial" w:cs="Arial"/>
+              </w:rPr>
+            </w:pPr>
+            <w:r>
+              <w:rPr>
+                <w:rFonts w:ascii="Arial" w:hAnsi="Arial" w:cs="Arial"/>
+              </w:rPr>
+              <w:t>Salida</w:t>
+            </w:r>
+          </w:p>
+        </w:tc>
+      </w:tr>
+      <w:tr>
+        <w:tc>
+          <w:tcPr>
+            <w:tcW w:w="4799" w:type="dxa"/>
+          </w:tcPr>
+          <w:p>
+            <w:pPr>
+              <w:rPr>
+                <w:rFonts w:ascii="Arial" w:hAnsi="Arial" w:cs="Arial"/>
+                <w:b/>
+              </w:rPr>
+            </w:pPr>
+            <w:r>
+              <w:rPr>
+                <w:rFonts w:ascii="Arial" w:hAnsi="Arial" w:cs="Arial"/>
+                <w:b/>
+              </w:rPr>
+              <w:t xml:space="preserve"> “./</w:t>
+            </w:r>
+            <w:r>
+              <w:rPr>
+                <w:rFonts w:ascii="Arial" w:hAnsi="Arial" w:cs="Arial"/>
+                <w:b/>
+              </w:rPr>
+              <w:t>IN</w:t>
+            </w:r>
+            <w:r>
+              <w:rPr>
+                <w:rFonts w:ascii="Arial" w:hAnsi="Arial" w:cs="Arial"/>
+                <w:b/>
+              </w:rPr>
+              <w:t>/Caso1</w:t>
+            </w:r>
+            <w:r>
+              <w:rPr>
+                <w:rFonts w:ascii="Arial" w:hAnsi="Arial" w:cs="Arial"/>
+                <w:b/>
+              </w:rPr>
+              <w:t>2</w:t>
+            </w:r>
+            <w:r>
+              <w:rPr>
+                <w:rFonts w:ascii="Arial" w:hAnsi="Arial" w:cs="Arial"/>
+                <w:b/>
+              </w:rPr>
+              <w:t>.in”</w:t>
+            </w:r>
+          </w:p>
+        </w:tc>
+        <w:tc>
+          <w:tcPr>
+            <w:tcW w:w="4489" w:type="dxa"/>
+          </w:tcPr>
+          <w:p>
+            <w:pPr>
+              <w:rPr>
+                <w:rFonts w:ascii="Arial" w:hAnsi="Arial" w:cs="Arial"/>
+              </w:rPr>
+            </w:pPr>
+            <w:r>
+              <w:rPr>
+                <w:rFonts w:ascii="Arial" w:hAnsi="Arial" w:cs="Arial"/>
+              </w:rPr>
+              <w:t>NO</w:t>
+            </w:r>
+          </w:p>
+        </w:tc>
+      </w:tr>
+    </w:tbl>
     <w:p>
       <w:pPr>
         <w:spacing w:after="0" w:line="240" w:lineRule="auto"/>
         <w:rPr>
           <w:rFonts w:ascii="Arial" w:hAnsi="Arial" w:cs="Arial"/>
-          <w:color w:val="FF0000"/>
-        </w:rPr>
-      </w:pPr>
-      <w:r>
-        <w:rPr>
-          <w:rFonts w:ascii="Arial" w:hAnsi="Arial" w:cs="Arial"/>
-          <w:color w:val="FF0000"/>
-        </w:rPr>
-        <w:t>3 13 23 33 53 63 73 83 103 113 123 133 153 163 173 183 203 213 223 233</w:t>
-      </w:r>
+          <w:b/>
+        </w:rPr>
+      </w:pPr>
     </w:p>
     <w:p>
       <w:pPr>
         <w:spacing w:after="0" w:line="240" w:lineRule="auto"/>
         <w:rPr>
           <w:rFonts w:ascii="Arial" w:hAnsi="Arial" w:cs="Arial"/>
-          <w:color w:val="FF0000"/>
-        </w:rPr>
-      </w:pPr>
-    </w:p>
+          <w:b/>
+        </w:rPr>
+      </w:pPr>
+      <w:r>
+        <w:rPr>
+          <w:rFonts w:ascii="Arial" w:hAnsi="Arial" w:cs="Arial"/>
+          <w:b/>
+        </w:rPr>
+        <w:t>Resultado para cada ejecutable:</w:t>
+      </w:r>
+    </w:p>
+    <w:tbl>
+      <w:tblPr>
+        <w:tblStyle w:val="Tablaconcuadrcula"/>
+        <w:tblW w:w="10188" w:type="dxa"/>
+        <w:tblLook w:val="04A0" w:firstRow="1" w:lastRow="0" w:firstColumn="1" w:lastColumn="0" w:noHBand="0" w:noVBand="1"/>
+      </w:tblPr>
+      <w:tblGrid>
+        <w:gridCol w:w="657"/>
+        <w:gridCol w:w="657"/>
+        <w:gridCol w:w="657"/>
+        <w:gridCol w:w="657"/>
+        <w:gridCol w:w="657"/>
+        <w:gridCol w:w="657"/>
+        <w:gridCol w:w="657"/>
+        <w:gridCol w:w="657"/>
+        <w:gridCol w:w="4932"/>
+      </w:tblGrid>
+      <w:tr>
+        <w:tc>
+          <w:tcPr>
+            <w:tcW w:w="657" w:type="dxa"/>
+            <w:shd w:val="clear" w:color="auto" w:fill="D9D9D9" w:themeFill="background1" w:themeFillShade="D9"/>
+            <w:vAlign w:val="center"/>
+          </w:tcPr>
+          <w:p>
+            <w:pPr>
+              <w:jc w:val="center"/>
+              <w:rPr>
+                <w:rFonts w:ascii="Arial" w:hAnsi="Arial" w:cs="Arial"/>
+                <w:color w:val="000000" w:themeColor="text1"/>
+              </w:rPr>
+            </w:pPr>
+            <w:r>
+              <w:rPr>
+                <w:rFonts w:ascii="Arial" w:hAnsi="Arial" w:cs="Arial"/>
+                <w:color w:val="000000" w:themeColor="text1"/>
+              </w:rPr>
+              <w:t>A</w:t>
+            </w:r>
+          </w:p>
+        </w:tc>
+        <w:tc>
+          <w:tcPr>
+            <w:tcW w:w="657" w:type="dxa"/>
+            <w:shd w:val="clear" w:color="auto" w:fill="D9D9D9" w:themeFill="background1" w:themeFillShade="D9"/>
+            <w:vAlign w:val="center"/>
+          </w:tcPr>
+          <w:p>
+            <w:pPr>
+              <w:jc w:val="center"/>
+              <w:rPr>
+                <w:rFonts w:ascii="Arial" w:hAnsi="Arial" w:cs="Arial"/>
+                <w:color w:val="000000" w:themeColor="text1"/>
+              </w:rPr>
+            </w:pPr>
+            <w:r>
+              <w:rPr>
+                <w:rFonts w:ascii="Arial" w:hAnsi="Arial" w:cs="Arial"/>
+                <w:color w:val="000000" w:themeColor="text1"/>
+              </w:rPr>
+              <w:t>B</w:t>
+            </w:r>
+          </w:p>
+        </w:tc>
+        <w:tc>
+          <w:tcPr>
+            <w:tcW w:w="657" w:type="dxa"/>
+            <w:shd w:val="clear" w:color="auto" w:fill="D9D9D9" w:themeFill="background1" w:themeFillShade="D9"/>
+            <w:vAlign w:val="center"/>
+          </w:tcPr>
+          <w:p>
+            <w:pPr>
+              <w:jc w:val="center"/>
+              <w:rPr>
+                <w:rFonts w:ascii="Arial" w:hAnsi="Arial" w:cs="Arial"/>
+                <w:color w:val="000000" w:themeColor="text1"/>
+              </w:rPr>
+            </w:pPr>
+            <w:r>
+              <w:rPr>
+                <w:rFonts w:ascii="Arial" w:hAnsi="Arial" w:cs="Arial"/>
+                <w:color w:val="000000" w:themeColor="text1"/>
+              </w:rPr>
+              <w:t>C</w:t>
+            </w:r>
+          </w:p>
+        </w:tc>
+        <w:tc>
+          <w:tcPr>
+            <w:tcW w:w="657" w:type="dxa"/>
+            <w:shd w:val="clear" w:color="auto" w:fill="D9D9D9" w:themeFill="background1" w:themeFillShade="D9"/>
+            <w:vAlign w:val="center"/>
+          </w:tcPr>
+          <w:p>
+            <w:pPr>
+              <w:jc w:val="center"/>
+              <w:rPr>
+                <w:rFonts w:ascii="Arial" w:hAnsi="Arial" w:cs="Arial"/>
+                <w:color w:val="000000" w:themeColor="text1"/>
+              </w:rPr>
+            </w:pPr>
+            <w:r>
+              <w:rPr>
+                <w:rFonts w:ascii="Arial" w:hAnsi="Arial" w:cs="Arial"/>
+                <w:color w:val="000000" w:themeColor="text1"/>
+              </w:rPr>
+              <w:t>D</w:t>
+            </w:r>
+          </w:p>
+        </w:tc>
+        <w:tc>
+          <w:tcPr>
+            <w:tcW w:w="657" w:type="dxa"/>
+            <w:shd w:val="clear" w:color="auto" w:fill="D9D9D9" w:themeFill="background1" w:themeFillShade="D9"/>
+            <w:vAlign w:val="center"/>
+          </w:tcPr>
+          <w:p>
+            <w:pPr>
+              <w:jc w:val="center"/>
+              <w:rPr>
+                <w:rFonts w:ascii="Arial" w:hAnsi="Arial" w:cs="Arial"/>
+                <w:color w:val="000000" w:themeColor="text1"/>
+              </w:rPr>
+            </w:pPr>
+            <w:r>
+              <w:rPr>
+                <w:rFonts w:ascii="Arial" w:hAnsi="Arial" w:cs="Arial"/>
+                <w:color w:val="000000" w:themeColor="text1"/>
+              </w:rPr>
+              <w:t>E</w:t>
+            </w:r>
+          </w:p>
+        </w:tc>
+        <w:tc>
+          <w:tcPr>
+            <w:tcW w:w="657" w:type="dxa"/>
+            <w:shd w:val="clear" w:color="auto" w:fill="D9D9D9" w:themeFill="background1" w:themeFillShade="D9"/>
+            <w:vAlign w:val="center"/>
+          </w:tcPr>
+          <w:p>
+            <w:pPr>
+              <w:jc w:val="center"/>
+              <w:rPr>
+                <w:rFonts w:ascii="Arial" w:hAnsi="Arial" w:cs="Arial"/>
+                <w:color w:val="000000" w:themeColor="text1"/>
+              </w:rPr>
+            </w:pPr>
+            <w:r>
+              <w:rPr>
+                <w:rFonts w:ascii="Arial" w:hAnsi="Arial" w:cs="Arial"/>
+                <w:color w:val="000000" w:themeColor="text1"/>
+              </w:rPr>
+              <w:t>F</w:t>
+            </w:r>
+          </w:p>
+        </w:tc>
+        <w:tc>
+          <w:tcPr>
+            <w:tcW w:w="657" w:type="dxa"/>
+            <w:shd w:val="clear" w:color="auto" w:fill="D9D9D9" w:themeFill="background1" w:themeFillShade="D9"/>
+            <w:vAlign w:val="center"/>
+          </w:tcPr>
+          <w:p>
+            <w:pPr>
+              <w:jc w:val="center"/>
+              <w:rPr>
+                <w:rFonts w:ascii="Arial" w:hAnsi="Arial" w:cs="Arial"/>
+                <w:color w:val="000000" w:themeColor="text1"/>
+              </w:rPr>
+            </w:pPr>
+            <w:r>
+              <w:rPr>
+                <w:rFonts w:ascii="Arial" w:hAnsi="Arial" w:cs="Arial"/>
+                <w:color w:val="000000" w:themeColor="text1"/>
+              </w:rPr>
+              <w:t>G</w:t>
+            </w:r>
+          </w:p>
+        </w:tc>
+        <w:tc>
+          <w:tcPr>
+            <w:tcW w:w="657" w:type="dxa"/>
+            <w:shd w:val="clear" w:color="auto" w:fill="D9D9D9" w:themeFill="background1" w:themeFillShade="D9"/>
+            <w:vAlign w:val="center"/>
+          </w:tcPr>
+          <w:p>
+            <w:pPr>
+              <w:jc w:val="center"/>
+              <w:rPr>
+                <w:rFonts w:ascii="Arial" w:hAnsi="Arial" w:cs="Arial"/>
+                <w:color w:val="000000" w:themeColor="text1"/>
+              </w:rPr>
+            </w:pPr>
+            <w:r>
+              <w:rPr>
+                <w:rFonts w:ascii="Arial" w:hAnsi="Arial" w:cs="Arial"/>
+                <w:color w:val="000000" w:themeColor="text1"/>
+              </w:rPr>
+              <w:t>H</w:t>
+            </w:r>
+          </w:p>
+        </w:tc>
+        <w:tc>
+          <w:tcPr>
+            <w:tcW w:w="4932" w:type="dxa"/>
+            <w:shd w:val="clear" w:color="auto" w:fill="D9D9D9" w:themeFill="background1" w:themeFillShade="D9"/>
+            <w:vAlign w:val="center"/>
+          </w:tcPr>
+          <w:p>
+            <w:pPr>
+              <w:jc w:val="center"/>
+              <w:rPr>
+                <w:rFonts w:ascii="Arial" w:hAnsi="Arial" w:cs="Arial"/>
+                <w:color w:val="000000" w:themeColor="text1"/>
+              </w:rPr>
+            </w:pPr>
+            <w:r>
+              <w:rPr>
+                <w:rFonts w:ascii="Arial" w:hAnsi="Arial" w:cs="Arial"/>
+                <w:color w:val="000000" w:themeColor="text1"/>
+              </w:rPr>
+              <w:t>I</w:t>
+            </w:r>
+          </w:p>
+        </w:tc>
+      </w:tr>
+      <w:tr>
+        <w:tc>
+          <w:tcPr>
+            <w:tcW w:w="657" w:type="dxa"/>
+            <w:vAlign w:val="center"/>
+          </w:tcPr>
+          <w:p>
+            <w:pPr>
+              <w:rPr>
+                <w:rFonts w:ascii="Arial" w:hAnsi="Arial" w:cs="Arial"/>
+              </w:rPr>
+            </w:pPr>
+            <w:r>
+              <w:rPr>
+                <w:rFonts w:ascii="Arial" w:hAnsi="Arial" w:cs="Arial"/>
+              </w:rPr>
+              <w:t>OK</w:t>
+            </w:r>
+          </w:p>
+        </w:tc>
+        <w:tc>
+          <w:tcPr>
+            <w:tcW w:w="657" w:type="dxa"/>
+            <w:vAlign w:val="center"/>
+          </w:tcPr>
+          <w:p>
+            <w:pPr>
+              <w:rPr>
+                <w:rFonts w:ascii="Arial" w:hAnsi="Arial" w:cs="Arial"/>
+              </w:rPr>
+            </w:pPr>
+            <w:r>
+              <w:rPr>
+                <w:rFonts w:ascii="Arial" w:hAnsi="Arial" w:cs="Arial"/>
+              </w:rPr>
+              <w:t>OK</w:t>
+            </w:r>
+          </w:p>
+        </w:tc>
+        <w:tc>
+          <w:tcPr>
+            <w:tcW w:w="657" w:type="dxa"/>
+            <w:vAlign w:val="center"/>
+          </w:tcPr>
+          <w:p>
+            <w:pPr>
+              <w:rPr>
+                <w:rFonts w:ascii="Arial" w:hAnsi="Arial" w:cs="Arial"/>
+              </w:rPr>
+            </w:pPr>
+            <w:r>
+              <w:rPr>
+                <w:rFonts w:ascii="Arial" w:hAnsi="Arial" w:cs="Arial"/>
+              </w:rPr>
+              <w:t>OK</w:t>
+            </w:r>
+          </w:p>
+        </w:tc>
+        <w:tc>
+          <w:tcPr>
+            <w:tcW w:w="657" w:type="dxa"/>
+            <w:vAlign w:val="center"/>
+          </w:tcPr>
+          <w:p>
+            <w:pPr>
+              <w:rPr>
+                <w:rFonts w:ascii="Arial" w:hAnsi="Arial" w:cs="Arial"/>
+              </w:rPr>
+            </w:pPr>
+            <w:r>
+              <w:rPr>
+                <w:rFonts w:ascii="Arial" w:hAnsi="Arial" w:cs="Arial"/>
+              </w:rPr>
+              <w:t>OK</w:t>
+            </w:r>
+          </w:p>
+        </w:tc>
+        <w:tc>
+          <w:tcPr>
+            <w:tcW w:w="657" w:type="dxa"/>
+            <w:vAlign w:val="center"/>
+          </w:tcPr>
+          <w:p>
+            <w:pPr>
+              <w:rPr>
+                <w:rFonts w:ascii="Arial" w:hAnsi="Arial" w:cs="Arial"/>
+              </w:rPr>
+            </w:pPr>
+            <w:r>
+              <w:rPr>
+                <w:rFonts w:ascii="Arial" w:hAnsi="Arial" w:cs="Arial"/>
+              </w:rPr>
+              <w:t>OK</w:t>
+            </w:r>
+          </w:p>
+        </w:tc>
+        <w:tc>
+          <w:tcPr>
+            <w:tcW w:w="657" w:type="dxa"/>
+            <w:vAlign w:val="center"/>
+          </w:tcPr>
+          <w:p>
+            <w:pPr>
+              <w:rPr>
+                <w:rFonts w:ascii="Arial" w:hAnsi="Arial" w:cs="Arial"/>
+                <w:color w:val="FF0000"/>
+              </w:rPr>
+            </w:pPr>
+            <w:r>
+              <w:rPr>
+                <w:rFonts w:ascii="Arial" w:hAnsi="Arial" w:cs="Arial"/>
+              </w:rPr>
+              <w:t>OK</w:t>
+            </w:r>
+          </w:p>
+        </w:tc>
+        <w:tc>
+          <w:tcPr>
+            <w:tcW w:w="657" w:type="dxa"/>
+            <w:vAlign w:val="center"/>
+          </w:tcPr>
+          <w:p>
+            <w:pPr>
+              <w:rPr>
+                <w:rFonts w:ascii="Arial" w:hAnsi="Arial" w:cs="Arial"/>
+              </w:rPr>
+            </w:pPr>
+            <w:r>
+              <w:rPr>
+                <w:rFonts w:ascii="Arial" w:hAnsi="Arial" w:cs="Arial"/>
+              </w:rPr>
+              <w:t>OK</w:t>
+            </w:r>
+          </w:p>
+        </w:tc>
+        <w:tc>
+          <w:tcPr>
+            <w:tcW w:w="657" w:type="dxa"/>
+            <w:vAlign w:val="center"/>
+          </w:tcPr>
+          <w:p>
+            <w:pPr>
+              <w:rPr>
+                <w:rFonts w:ascii="Arial" w:hAnsi="Arial" w:cs="Arial"/>
+              </w:rPr>
+            </w:pPr>
+            <w:r>
+              <w:rPr>
+                <w:rFonts w:ascii="Arial" w:hAnsi="Arial" w:cs="Arial"/>
+              </w:rPr>
+              <w:t>OK</w:t>
+            </w:r>
+          </w:p>
+        </w:tc>
+        <w:tc>
+          <w:tcPr>
+            <w:tcW w:w="4932" w:type="dxa"/>
+            <w:vAlign w:val="center"/>
+          </w:tcPr>
+          <w:p>
+            <w:pPr>
+              <w:rPr>
+                <w:rFonts w:ascii="Arial" w:hAnsi="Arial" w:cs="Arial"/>
+                <w:color w:val="FF0000"/>
+              </w:rPr>
+            </w:pPr>
+            <w:r>
+              <w:rPr>
+                <w:rFonts w:ascii="Arial" w:hAnsi="Arial" w:cs="Arial"/>
+                <w:color w:val="FF0000"/>
+              </w:rPr>
+              <w:t>QUEDA COLGADA LA APLICACIÓN Y GENERA LA SALIDA EN BLANCO</w:t>
+            </w:r>
+          </w:p>
+        </w:tc>
+      </w:tr>
+    </w:tbl>
     <w:p>
       <w:pPr>
         <w:spacing w:after="0" w:line="240" w:lineRule="auto"/>
         <w:rPr>
           <w:rFonts w:ascii="Arial" w:hAnsi="Arial" w:cs="Arial"/>
-          <w:color w:val="FF0000"/>
+          <w:b/>
         </w:rPr>
       </w:pPr>
     </w:p>
@@ -9584,33 +10193,6 @@
         <w:spacing w:after="0" w:line="240" w:lineRule="auto"/>
         <w:rPr>
           <w:rFonts w:ascii="Arial" w:hAnsi="Arial" w:cs="Arial"/>
-          <w:color w:val="FF0000"/>
-        </w:rPr>
-      </w:pPr>
-    </w:p>
-    <w:p>
-      <w:pPr>
-        <w:spacing w:after="0" w:line="240" w:lineRule="auto"/>
-        <w:rPr>
-          <w:rFonts w:ascii="Arial" w:hAnsi="Arial" w:cs="Arial"/>
-          <w:color w:val="FF0000"/>
-        </w:rPr>
-      </w:pPr>
-    </w:p>
-    <w:p>
-      <w:pPr>
-        <w:spacing w:after="0" w:line="240" w:lineRule="auto"/>
-        <w:rPr>
-          <w:rFonts w:ascii="Arial" w:hAnsi="Arial" w:cs="Arial"/>
-          <w:color w:val="FF0000"/>
-        </w:rPr>
-      </w:pPr>
-    </w:p>
-    <w:p>
-      <w:pPr>
-        <w:spacing w:after="0" w:line="240" w:lineRule="auto"/>
-        <w:rPr>
-          <w:rFonts w:ascii="Arial" w:hAnsi="Arial" w:cs="Arial"/>
         </w:rPr>
       </w:pPr>
       <w:r>
@@ -9618,13 +10200,26 @@
           <w:rFonts w:ascii="Arial" w:hAnsi="Arial" w:cs="Arial"/>
           <w:b/>
         </w:rPr>
+        <w:lastRenderedPageBreak/>
         <w:t>NOTA:</w:t>
       </w:r>
       <w:r>
         <w:rPr>
           <w:rFonts w:ascii="Arial" w:hAnsi="Arial" w:cs="Arial"/>
         </w:rPr>
-        <w:t xml:space="preserve"> en los casos en que el ejecutable “</w:t>
+        <w:t xml:space="preserve"> </w:t>
+      </w:r>
+      <w:r>
+        <w:rPr>
+          <w:rFonts w:ascii="Arial" w:hAnsi="Arial" w:cs="Arial"/>
+        </w:rPr>
+        <w:t xml:space="preserve">el ejecutable </w:t>
+      </w:r>
+      <w:r>
+        <w:rPr>
+          <w:rFonts w:ascii="Arial" w:hAnsi="Arial" w:cs="Arial"/>
+        </w:rPr>
+        <w:t>“</w:t>
       </w:r>
       <w:r>
         <w:rPr>
@@ -9637,12 +10232,47 @@
         <w:rPr>
           <w:rFonts w:ascii="Arial" w:hAnsi="Arial" w:cs="Arial"/>
         </w:rPr>
-        <w:t>” no fallaba la aplicación luego de generar el archivo “salida.out” quedaba iniciada pidiendo “</w:t>
-      </w:r>
-      <w:r>
-        <w:rPr>
-          <w:rFonts w:ascii="Arial" w:hAnsi="Arial" w:cs="Arial"/>
-          <w:b/>
+        <w:t xml:space="preserve">” </w:t>
+      </w:r>
+      <w:r>
+        <w:rPr>
+          <w:rFonts w:ascii="Arial" w:hAnsi="Arial" w:cs="Arial"/>
+        </w:rPr>
+        <w:t xml:space="preserve">presentaba la siguiente particularidad: la aplicación siempre quedaba abierta en la consola. Es decir, para los casos en que NO </w:t>
+      </w:r>
+      <w:r>
+        <w:rPr>
+          <w:rFonts w:ascii="Arial" w:hAnsi="Arial" w:cs="Arial"/>
+        </w:rPr>
+        <w:t>quedaba colgada la aplicación</w:t>
+      </w:r>
+      <w:r>
+        <w:rPr>
+          <w:rFonts w:ascii="Arial" w:hAnsi="Arial" w:cs="Arial"/>
+        </w:rPr>
+        <w:t xml:space="preserve">, </w:t>
+      </w:r>
+      <w:r>
+        <w:rPr>
+          <w:rFonts w:ascii="Arial" w:hAnsi="Arial" w:cs="Arial"/>
+        </w:rPr>
+        <w:t>podías</w:t>
+      </w:r>
+      <w:r>
+        <w:rPr>
+          <w:rFonts w:ascii="Arial" w:hAnsi="Arial" w:cs="Arial"/>
+        </w:rPr>
+        <w:t xml:space="preserve"> ver la leyenda </w:t>
+      </w:r>
+      <w:r>
+        <w:rPr>
+          <w:rFonts w:ascii="Arial" w:hAnsi="Arial" w:cs="Arial"/>
+        </w:rPr>
+        <w:t>“</w:t>
+      </w:r>
+      <w:r>
+        <w:rPr>
+          <w:rFonts w:ascii="Arial" w:hAnsi="Arial" w:cs="Arial"/>
           <w:i/>
         </w:rPr>
         <w:t>Presione una tecla para continuar…</w:t>
@@ -9653,10 +10283,40 @@
         </w:rPr>
         <w:t>”</w:t>
       </w:r>
+      <w:r>
+        <w:rPr>
+          <w:rFonts w:ascii="Arial" w:hAnsi="Arial" w:cs="Arial"/>
+        </w:rPr>
+        <w:t>, independientemente de si luego el archivo salida.out estaba bien resuelto</w:t>
+      </w:r>
+      <w:r>
+        <w:rPr>
+          <w:rFonts w:ascii="Arial" w:hAnsi="Arial" w:cs="Arial"/>
+        </w:rPr>
+        <w:t xml:space="preserve">; </w:t>
+      </w:r>
+      <w:r>
+        <w:rPr>
+          <w:rFonts w:ascii="Arial" w:hAnsi="Arial" w:cs="Arial"/>
+        </w:rPr>
+        <w:t xml:space="preserve">y en el caso en </w:t>
+      </w:r>
+      <w:r>
+        <w:rPr>
+          <w:rFonts w:ascii="Arial" w:hAnsi="Arial" w:cs="Arial"/>
+        </w:rPr>
+        <w:t xml:space="preserve">que </w:t>
+      </w:r>
+      <w:r>
+        <w:rPr>
+          <w:rFonts w:ascii="Arial" w:hAnsi="Arial" w:cs="Arial"/>
+        </w:rPr>
+        <w:t>quedaba colgada, no mostraba ninguna leyenda y el archivo salida.out siempre se generaba en blanco.</w:t>
+      </w:r>
     </w:p>
     <w:sectPr>
-      <w:headerReference w:type="default" r:id="rId9"/>
-      <w:footerReference w:type="default" r:id="rId10"/>
+      <w:headerReference w:type="default" r:id="rId10"/>
+      <w:footerReference w:type="default" r:id="rId11"/>
       <w:pgSz w:w="12240" w:h="15840"/>
       <w:pgMar w:top="1134" w:right="1134" w:bottom="1134" w:left="1134" w:header="709" w:footer="709" w:gutter="0"/>
       <w:cols w:space="708"/>
@@ -9732,19 +10392,9 @@
               <w:dataBinding w:prefixMappings="xmlns:ns0='http://schemas.openxmlformats.org/officeDocument/2006/extended-properties'" w:xpath="/ns0:Properties[1]/ns0:Company[1]" w:storeItemID="{6668398D-A668-4E3E-A5EB-62B293D839F1}"/>
               <w:text/>
             </w:sdtPr>
-            <w:sdtEndPr/>
             <w:sdtContent>
               <w:r>
-                <w:t>BLANCO</w:t>
-              </w:r>
-              <w:r>
-                <w:t xml:space="preserve"> – DI</w:t>
-              </w:r>
-              <w:r>
-                <w:t xml:space="preserve"> </w:t>
-              </w:r>
-              <w:r>
-                <w:t>GIACOMO – MIRANDA - MARTIN</w:t>
+                <w:t>BLANCO – DI GIACOMO – MIRANDA - MARTIN</w:t>
               </w:r>
             </w:sdtContent>
           </w:sdt>
@@ -10848,9 +11498,8 @@
     <w:panose1 w:val="020B0604030504040204"/>
     <w:charset w:val="00"/>
     <w:family w:val="swiss"/>
-    <w:notTrueType/>
     <w:pitch w:val="variable"/>
-    <w:sig w:usb0="00000003" w:usb1="00000000" w:usb2="00000000" w:usb3="00000000" w:csb0="00000001" w:csb1="00000000"/>
+    <w:sig w:usb0="E1002EFF" w:usb1="C000605B" w:usb2="00000029" w:usb3="00000000" w:csb0="000101FF" w:csb1="00000000"/>
   </w:font>
 </w:fonts>
 </file>
@@ -10871,6 +11520,7 @@
   <w:rsids>
     <w:rsidRoot w:val="002C2D76"/>
     <w:rsid w:val="00152FF4"/>
+    <w:rsid w:val="00221936"/>
     <w:rsid w:val="002C2D76"/>
     <w:rsid w:val="002F461D"/>
     <w:rsid w:val="0032750D"/>
@@ -11578,4 +12228,16 @@
   <a:objectDefaults/>
   <a:extraClrSchemeLst/>
 </a:theme>
+</file>
+
+<file path=customXml/item1.xml><?xml version="1.0" encoding="utf-8"?>
+<b:Sources xmlns:b="http://schemas.openxmlformats.org/officeDocument/2006/bibliography" xmlns="http://schemas.openxmlformats.org/officeDocument/2006/bibliography" SelectedStyle="\APA.XSL" StyleName="APA"/>
+</file>
+
+<file path=customXml/itemProps1.xml><?xml version="1.0" encoding="utf-8"?>
+<ds:datastoreItem xmlns:ds="http://schemas.openxmlformats.org/officeDocument/2006/customXml" ds:itemID="{B8792375-752D-4B89-81AB-6AFDE8BD0945}">
+  <ds:schemaRefs>
+    <ds:schemaRef ds:uri="http://schemas.openxmlformats.org/officeDocument/2006/bibliography"/>
+  </ds:schemaRefs>
+</ds:datastoreItem>
 </file>
</xml_diff>